<commit_message>
Modified Requirements, Final use case
Added login to the requirements, also completed the first use case.
</commit_message>
<xml_diff>
--- a/SnapPOSReq_Final.docx
+++ b/SnapPOSReq_Final.docx
@@ -2,6 +2,11 @@
 <file path=word/document.xml><?xml version="1.0" encoding="utf-8"?>
 <w:document xmlns:wpc="http://schemas.microsoft.com/office/word/2010/wordprocessingCanvas" xmlns:mc="http://schemas.openxmlformats.org/markup-compatibility/2006" xmlns:o="urn:schemas-microsoft-com:office:office" xmlns:r="http://schemas.openxmlformats.org/officeDocument/2006/relationships" xmlns:m="http://schemas.openxmlformats.org/officeDocument/2006/math" xmlns:v="urn:schemas-microsoft-com:vml" xmlns:wp14="http://schemas.microsoft.com/office/word/2010/wordprocessingDrawing" xmlns:wp="http://schemas.openxmlformats.org/drawingml/2006/wordprocessingDrawing" xmlns:w10="urn:schemas-microsoft-com:office:word" xmlns:w="http://schemas.openxmlformats.org/wordprocessingml/2006/main" xmlns:w14="http://schemas.microsoft.com/office/word/2010/wordml" xmlns:w15="http://schemas.microsoft.com/office/word/2012/wordml" xmlns:wpg="http://schemas.microsoft.com/office/word/2010/wordprocessingGroup" xmlns:wpi="http://schemas.microsoft.com/office/word/2010/wordprocessingInk" xmlns:wne="http://schemas.microsoft.com/office/word/2006/wordml" xmlns:wps="http://schemas.microsoft.com/office/word/2010/wordprocessingShape" mc:Ignorable="w14 w15 wp14">
   <w:body>
+    <w:p>
+      <w:pPr>
+        <w:jc w:val="center"/>
+      </w:pPr>
+    </w:p>
     <w:p>
       <w:pPr>
         <w:jc w:val="center"/>
@@ -163,11 +168,25 @@
         <w:jc w:val="right"/>
       </w:pPr>
       <w:r>
-        <w:t>Sasha Ili</w:t>
-      </w:r>
-      <w:r>
-        <w:t>yn, Ryan Williams, Jacob Asmuth</w:t>
-      </w:r>
+        <w:lastRenderedPageBreak/>
+        <w:t xml:space="preserve">Sasha </w:t>
+      </w:r>
+      <w:proofErr w:type="spellStart"/>
+      <w:r>
+        <w:t>Ili</w:t>
+      </w:r>
+      <w:r>
+        <w:t>yn</w:t>
+      </w:r>
+      <w:proofErr w:type="spellEnd"/>
+      <w:r>
+        <w:t xml:space="preserve">, Ryan Williams, Jacob </w:t>
+      </w:r>
+      <w:proofErr w:type="spellStart"/>
+      <w:r>
+        <w:t>Asmuth</w:t>
+      </w:r>
+      <w:proofErr w:type="spellEnd"/>
       <w:r>
         <w:t>, Skyler Swenson, Phillip Smith</w:t>
       </w:r>
@@ -799,7 +818,15 @@
         </w:numPr>
       </w:pPr>
       <w:r>
-        <w:t>H-A : High Priority, Architecture – These requirements are mandatory for architectural integrity of the system technical operation.</w:t>
+        <w:t>H-</w:t>
+      </w:r>
+      <w:proofErr w:type="gramStart"/>
+      <w:r>
+        <w:t>A :</w:t>
+      </w:r>
+      <w:proofErr w:type="gramEnd"/>
+      <w:r>
+        <w:t xml:space="preserve"> High Priority, Architecture – These requirements are mandatory for architectural integrity of the system technical operation.</w:t>
       </w:r>
     </w:p>
     <w:p>
@@ -810,8 +837,13 @@
           <w:numId w:val="2"/>
         </w:numPr>
       </w:pPr>
-      <w:r>
-        <w:t>H : High Priority – These requirements are part of system basic operation. Without these requirements, the system cannot be considered operational.</w:t>
+      <w:proofErr w:type="gramStart"/>
+      <w:r>
+        <w:t>H :</w:t>
+      </w:r>
+      <w:proofErr w:type="gramEnd"/>
+      <w:r>
+        <w:t xml:space="preserve"> High Priority – These requirements are part of system basic operation. Without these requirements, the system cannot be considered operational.</w:t>
       </w:r>
     </w:p>
     <w:p>
@@ -822,8 +854,13 @@
           <w:numId w:val="2"/>
         </w:numPr>
       </w:pPr>
-      <w:r>
-        <w:t>M : Mid-Level Priority – These requirements are necessary for a final delivered system. The system will function without these operations; however, it may not be useful from and end user perspective.</w:t>
+      <w:proofErr w:type="gramStart"/>
+      <w:r>
+        <w:t>M :</w:t>
+      </w:r>
+      <w:proofErr w:type="gramEnd"/>
+      <w:r>
+        <w:t xml:space="preserve"> Mid-Level Priority – These requirements are necessary for a final delivered system. The system will function without these operations; however, it may not be useful from and end user perspective.</w:t>
       </w:r>
     </w:p>
     <w:p>
@@ -834,8 +871,13 @@
           <w:numId w:val="2"/>
         </w:numPr>
       </w:pPr>
-      <w:r>
-        <w:t>L : Low Level Priority – These requirements are items that would be nice to have implemented but do not add to necessary functions for end system implementation.</w:t>
+      <w:proofErr w:type="gramStart"/>
+      <w:r>
+        <w:t>L :</w:t>
+      </w:r>
+      <w:proofErr w:type="gramEnd"/>
+      <w:r>
+        <w:t xml:space="preserve"> Low Level Priority – These requirements are items that would be nice to have implemented but do not add to necessary functions for end system implementation.</w:t>
       </w:r>
     </w:p>
     <w:p>
@@ -860,555 +902,567 @@
         </w:numPr>
       </w:pPr>
       <w:r>
-        <w:t>The system shall display inventory of items as retrieved from the server. H-A</w:t>
-      </w:r>
-    </w:p>
-    <w:p>
-      <w:pPr>
-        <w:pStyle w:val="ListParagraph"/>
-        <w:numPr>
-          <w:ilvl w:val="0"/>
-          <w:numId w:val="1"/>
-        </w:numPr>
-      </w:pPr>
-      <w:r>
-        <w:t>The system shall verify and charge digital payments. M</w:t>
-      </w:r>
-    </w:p>
-    <w:p>
-      <w:pPr>
-        <w:pStyle w:val="ListParagraph"/>
-        <w:numPr>
-          <w:ilvl w:val="1"/>
-          <w:numId w:val="1"/>
-        </w:numPr>
-      </w:pPr>
-      <w:r>
-        <w:t>The system shall verify and charge credit cards. M</w:t>
-      </w:r>
-    </w:p>
-    <w:p>
-      <w:pPr>
-        <w:pStyle w:val="ListParagraph"/>
-        <w:numPr>
-          <w:ilvl w:val="1"/>
-          <w:numId w:val="1"/>
-        </w:numPr>
-      </w:pPr>
-      <w:r>
-        <w:t>The system shall verify and charge PayPal. L</w:t>
-      </w:r>
-    </w:p>
-    <w:p>
-      <w:pPr>
-        <w:pStyle w:val="ListParagraph"/>
-        <w:numPr>
-          <w:ilvl w:val="1"/>
-          <w:numId w:val="1"/>
-        </w:numPr>
-      </w:pPr>
-      <w:r>
-        <w:t>The system shall verify and charge NFC-based payments such as Apple Pay &amp; Android Pay. L</w:t>
-      </w:r>
-    </w:p>
-    <w:p>
-      <w:pPr>
-        <w:pStyle w:val="ListParagraph"/>
-        <w:numPr>
-          <w:ilvl w:val="0"/>
-          <w:numId w:val="1"/>
-        </w:numPr>
-      </w:pPr>
-      <w:r>
-        <w:t>The system shall display information about the sale. H</w:t>
-      </w:r>
-    </w:p>
-    <w:p>
-      <w:pPr>
-        <w:pStyle w:val="ListParagraph"/>
-        <w:numPr>
-          <w:ilvl w:val="1"/>
-          <w:numId w:val="1"/>
-        </w:numPr>
-      </w:pPr>
-      <w:r>
-        <w:t>The system shall show the price of each item. H</w:t>
-      </w:r>
-    </w:p>
-    <w:p>
-      <w:pPr>
-        <w:pStyle w:val="ListParagraph"/>
-        <w:numPr>
-          <w:ilvl w:val="1"/>
-          <w:numId w:val="1"/>
-        </w:numPr>
-      </w:pPr>
-      <w:r>
-        <w:t>The system shall show the total price of all items. H</w:t>
-      </w:r>
-    </w:p>
-    <w:p>
-      <w:pPr>
-        <w:pStyle w:val="ListParagraph"/>
-        <w:numPr>
-          <w:ilvl w:val="1"/>
-          <w:numId w:val="1"/>
-        </w:numPr>
-      </w:pPr>
-      <w:r>
-        <w:t>The system shall show any coupons’ savings. M</w:t>
-      </w:r>
-    </w:p>
-    <w:p>
-      <w:pPr>
-        <w:pStyle w:val="ListParagraph"/>
-        <w:numPr>
-          <w:ilvl w:val="1"/>
-          <w:numId w:val="1"/>
-        </w:numPr>
-      </w:pPr>
-      <w:r>
-        <w:t>The system shall show total coupon savings. M</w:t>
-      </w:r>
-    </w:p>
-    <w:p>
-      <w:pPr>
-        <w:pStyle w:val="ListParagraph"/>
-        <w:numPr>
-          <w:ilvl w:val="1"/>
-          <w:numId w:val="1"/>
-        </w:numPr>
-      </w:pPr>
-      <w:r>
-        <w:t>The system shall be able to display item weights when a digital scale is connected. M</w:t>
-      </w:r>
-    </w:p>
-    <w:p>
-      <w:pPr>
-        <w:pStyle w:val="ListParagraph"/>
-        <w:numPr>
-          <w:ilvl w:val="1"/>
-          <w:numId w:val="1"/>
-        </w:numPr>
-      </w:pPr>
-      <w:r>
-        <w:t>The system shall show price per unit of items that are sold based on weight. M</w:t>
-      </w:r>
-    </w:p>
-    <w:p>
-      <w:pPr>
-        <w:pStyle w:val="ListParagraph"/>
-        <w:numPr>
-          <w:ilvl w:val="0"/>
-          <w:numId w:val="1"/>
-        </w:numPr>
-      </w:pPr>
-      <w:r>
-        <w:t>The system shall produce a receipt of each transaction. H</w:t>
-      </w:r>
-    </w:p>
-    <w:p>
-      <w:pPr>
-        <w:pStyle w:val="ListParagraph"/>
-        <w:numPr>
-          <w:ilvl w:val="1"/>
-          <w:numId w:val="1"/>
-        </w:numPr>
-      </w:pPr>
-      <w:r>
-        <w:lastRenderedPageBreak/>
-        <w:t>The system shall be able to print the receipt - H</w:t>
-      </w:r>
-    </w:p>
-    <w:p>
-      <w:pPr>
-        <w:pStyle w:val="ListParagraph"/>
-        <w:numPr>
-          <w:ilvl w:val="1"/>
-          <w:numId w:val="1"/>
-        </w:numPr>
-      </w:pPr>
-      <w:r>
-        <w:t>The system shall be able to e-mail an electronic version of the receipt - L</w:t>
-      </w:r>
-    </w:p>
-    <w:p>
-      <w:pPr>
-        <w:pStyle w:val="ListParagraph"/>
-        <w:numPr>
-          <w:ilvl w:val="1"/>
-          <w:numId w:val="1"/>
-        </w:numPr>
-      </w:pPr>
-      <w:r>
-        <w:t xml:space="preserve">The system shall store a copy of all receipts in the internal database </w:t>
-      </w:r>
-      <w:r>
-        <w:t>–</w:t>
-      </w:r>
-      <w:r>
-        <w:t xml:space="preserve"> H</w:t>
-      </w:r>
-    </w:p>
-    <w:p>
-      <w:pPr>
-        <w:pStyle w:val="ListParagraph"/>
-        <w:numPr>
-          <w:ilvl w:val="0"/>
-          <w:numId w:val="1"/>
-        </w:numPr>
-      </w:pPr>
-      <w:r>
-        <w:t>The system shall identify barcodes.</w:t>
-      </w:r>
-    </w:p>
-    <w:p>
-      <w:pPr>
-        <w:pStyle w:val="ListParagraph"/>
-        <w:numPr>
-          <w:ilvl w:val="1"/>
-          <w:numId w:val="1"/>
-        </w:numPr>
-      </w:pPr>
-      <w:r>
-        <w:t>The system shall obtain a unique item ID from a scanned barcode. - H</w:t>
-      </w:r>
-    </w:p>
-    <w:p>
-      <w:pPr>
-        <w:pStyle w:val="ListParagraph"/>
-        <w:numPr>
-          <w:ilvl w:val="1"/>
-          <w:numId w:val="1"/>
-        </w:numPr>
-      </w:pPr>
-      <w:r>
-        <w:t>The system shall retrieve product information from the item ID. - H</w:t>
-      </w:r>
-    </w:p>
-    <w:p>
-      <w:pPr>
-        <w:pStyle w:val="ListParagraph"/>
-        <w:numPr>
-          <w:ilvl w:val="1"/>
-          <w:numId w:val="1"/>
-        </w:numPr>
-      </w:pPr>
-      <w:r>
-        <w:t>The system shall create new</w:t>
-      </w:r>
-      <w:r>
-        <w:t xml:space="preserve"> blank</w:t>
-      </w:r>
-      <w:r>
-        <w:t xml:space="preserve"> entries for unknown IDs. </w:t>
-      </w:r>
-      <w:r>
-        <w:t>–</w:t>
-      </w:r>
-      <w:r>
-        <w:t xml:space="preserve"> </w:t>
-      </w:r>
-      <w:r>
-        <w:t>L</w:t>
-      </w:r>
-    </w:p>
-    <w:p>
-      <w:pPr>
-        <w:pStyle w:val="ListParagraph"/>
-        <w:numPr>
-          <w:ilvl w:val="0"/>
-          <w:numId w:val="1"/>
-        </w:numPr>
-      </w:pPr>
-      <w:r>
-        <w:t>The system shall allow the user to enter information manually. – L</w:t>
-      </w:r>
-    </w:p>
-    <w:p>
-      <w:pPr>
-        <w:pStyle w:val="ListParagraph"/>
-        <w:numPr>
-          <w:ilvl w:val="1"/>
-          <w:numId w:val="1"/>
-        </w:numPr>
-      </w:pPr>
-      <w:r>
-        <w:t>The system shall allow the user to enter a phone number. - L</w:t>
-      </w:r>
-    </w:p>
-    <w:p>
-      <w:pPr>
-        <w:pStyle w:val="ListParagraph"/>
-        <w:numPr>
-          <w:ilvl w:val="1"/>
-          <w:numId w:val="1"/>
-        </w:numPr>
-      </w:pPr>
-      <w:r>
-        <w:t>The system shall allow the user to enter an address. – L</w:t>
-      </w:r>
-    </w:p>
-    <w:p>
-      <w:pPr>
-        <w:pStyle w:val="ListParagraph"/>
-        <w:numPr>
-          <w:ilvl w:val="1"/>
-          <w:numId w:val="1"/>
-        </w:numPr>
-      </w:pPr>
-      <w:r>
-        <w:t>The system shall allow the user to enter a name. – L</w:t>
-      </w:r>
-    </w:p>
-    <w:p>
-      <w:pPr>
-        <w:pStyle w:val="ListParagraph"/>
-        <w:numPr>
-          <w:ilvl w:val="1"/>
-          <w:numId w:val="1"/>
-        </w:numPr>
-      </w:pPr>
-      <w:r>
-        <w:t>The system shall allow the user to enter a check number. – M</w:t>
-      </w:r>
-    </w:p>
-    <w:p>
-      <w:pPr>
-        <w:pStyle w:val="ListParagraph"/>
-        <w:numPr>
-          <w:ilvl w:val="1"/>
-          <w:numId w:val="1"/>
-        </w:numPr>
-      </w:pPr>
-      <w:r>
-        <w:t>The system shall allow the user to enter a credit card number manually. – M</w:t>
-      </w:r>
-    </w:p>
-    <w:p>
-      <w:pPr>
-        <w:pStyle w:val="Heading2"/>
-      </w:pPr>
-      <w:r>
-        <w:t>Admin program</w:t>
-      </w:r>
-    </w:p>
-    <w:p>
-      <w:pPr>
-        <w:pStyle w:val="ListParagraph"/>
-        <w:numPr>
-          <w:ilvl w:val="0"/>
-          <w:numId w:val="1"/>
-        </w:numPr>
-      </w:pPr>
-      <w:r>
-        <w:t>The system shall allow the user to enter product types. – H</w:t>
-      </w:r>
-    </w:p>
-    <w:p>
-      <w:pPr>
-        <w:pStyle w:val="ListParagraph"/>
-        <w:numPr>
-          <w:ilvl w:val="1"/>
-          <w:numId w:val="1"/>
-        </w:numPr>
-      </w:pPr>
-      <w:r>
-        <w:t>The system shall allow the user to enter a product type name.</w:t>
-      </w:r>
-      <w:r>
-        <w:t xml:space="preserve"> - H</w:t>
-      </w:r>
-    </w:p>
-    <w:p>
-      <w:pPr>
-        <w:pStyle w:val="ListParagraph"/>
-        <w:numPr>
-          <w:ilvl w:val="1"/>
-          <w:numId w:val="1"/>
-        </w:numPr>
-      </w:pPr>
-      <w:r>
-        <w:t>The system shall allow the user to enter a product type description.</w:t>
-      </w:r>
-      <w:r>
-        <w:t xml:space="preserve"> </w:t>
-      </w:r>
-      <w:r>
-        <w:t>–</w:t>
-      </w:r>
-      <w:r>
-        <w:t xml:space="preserve"> L</w:t>
-      </w:r>
-    </w:p>
-    <w:p>
-      <w:pPr>
-        <w:pStyle w:val="ListParagraph"/>
-        <w:numPr>
-          <w:ilvl w:val="1"/>
-          <w:numId w:val="1"/>
-        </w:numPr>
-      </w:pPr>
-      <w:r>
-        <w:t>The system shall allow the user to enter a product type brand. - H</w:t>
-      </w:r>
-    </w:p>
-    <w:p>
-      <w:pPr>
-        <w:pStyle w:val="ListParagraph"/>
-        <w:numPr>
-          <w:ilvl w:val="1"/>
-          <w:numId w:val="1"/>
-        </w:numPr>
-      </w:pPr>
-      <w:r>
-        <w:t>The system shall allow the user to enter a product type cost.</w:t>
-      </w:r>
-      <w:r>
-        <w:t xml:space="preserve"> - H</w:t>
-      </w:r>
-    </w:p>
-    <w:p>
-      <w:pPr>
-        <w:pStyle w:val="ListParagraph"/>
-        <w:numPr>
-          <w:ilvl w:val="1"/>
-          <w:numId w:val="1"/>
-        </w:numPr>
-      </w:pPr>
-      <w:r>
-        <w:t>The system shall allow the user to enter a product</w:t>
-      </w:r>
-      <w:r>
-        <w:t xml:space="preserve"> type discount. – L</w:t>
-      </w:r>
-    </w:p>
-    <w:p>
-      <w:pPr>
-        <w:pStyle w:val="ListParagraph"/>
-        <w:numPr>
-          <w:ilvl w:val="0"/>
-          <w:numId w:val="1"/>
-        </w:numPr>
-      </w:pPr>
-      <w:r>
-        <w:t>The system shall allow the entering of individual products.</w:t>
-      </w:r>
-    </w:p>
-    <w:p>
-      <w:pPr>
-        <w:pStyle w:val="ListParagraph"/>
-        <w:numPr>
-          <w:ilvl w:val="1"/>
-          <w:numId w:val="1"/>
-        </w:numPr>
-      </w:pPr>
-      <w:r>
-        <w:t>The system shall allow the user to update the stock. – H</w:t>
-      </w:r>
-    </w:p>
-    <w:p>
-      <w:pPr>
-        <w:pStyle w:val="ListParagraph"/>
-        <w:numPr>
-          <w:ilvl w:val="1"/>
-          <w:numId w:val="1"/>
-        </w:numPr>
-      </w:pPr>
-      <w:r>
-        <w:t>The system shall allow the user to set an expiration date. – M</w:t>
-      </w:r>
-    </w:p>
-    <w:p>
-      <w:pPr>
-        <w:pStyle w:val="ListParagraph"/>
-        <w:numPr>
-          <w:ilvl w:val="1"/>
-          <w:numId w:val="1"/>
-        </w:numPr>
-      </w:pPr>
-      <w:r>
-        <w:t>The system shall allow the user to flag an item. – L</w:t>
-      </w:r>
-    </w:p>
-    <w:p>
-      <w:pPr>
-        <w:pStyle w:val="ListParagraph"/>
-        <w:numPr>
-          <w:ilvl w:val="0"/>
-          <w:numId w:val="1"/>
-        </w:numPr>
-      </w:pPr>
-      <w:r>
-        <w:t>The system shall generate an XML of company’s earnings. - L</w:t>
-      </w:r>
-    </w:p>
-    <w:p>
-      <w:pPr>
-        <w:pStyle w:val="ListParagraph"/>
-        <w:numPr>
-          <w:ilvl w:val="1"/>
-          <w:numId w:val="1"/>
-        </w:numPr>
-      </w:pPr>
-      <w:r>
-        <w:t>The system shall display yearly earnings. - L</w:t>
-      </w:r>
-    </w:p>
-    <w:p>
-      <w:pPr>
-        <w:pStyle w:val="ListParagraph"/>
-        <w:numPr>
-          <w:ilvl w:val="1"/>
-          <w:numId w:val="1"/>
-        </w:numPr>
-      </w:pPr>
-      <w:r>
-        <w:t>The system shall display quarterly earnings. - L</w:t>
-      </w:r>
-    </w:p>
-    <w:p>
-      <w:pPr>
-        <w:pStyle w:val="ListParagraph"/>
-        <w:numPr>
-          <w:ilvl w:val="1"/>
-          <w:numId w:val="1"/>
-        </w:numPr>
-      </w:pPr>
-      <w:r>
-        <w:t>The system shall display the difference between years. - L</w:t>
-      </w:r>
-    </w:p>
-    <w:p>
-      <w:pPr>
-        <w:pStyle w:val="ListParagraph"/>
-        <w:numPr>
-          <w:ilvl w:val="1"/>
-          <w:numId w:val="1"/>
-        </w:numPr>
-      </w:pPr>
-      <w:r>
-        <w:t>The system shall display the difference between quarters. - L</w:t>
-      </w:r>
-    </w:p>
-    <w:p>
-      <w:pPr>
-        <w:pStyle w:val="ListParagraph"/>
-        <w:numPr>
-          <w:ilvl w:val="0"/>
-          <w:numId w:val="1"/>
-        </w:numPr>
-      </w:pPr>
-      <w:r>
-        <w:t>The system shall allow the permission of users to be changed.</w:t>
-      </w:r>
-      <w:r>
-        <w:t xml:space="preserve"> – H-</w:t>
+        <w:t>The System shall verify logins to employees</w:t>
       </w:r>
       <w:bookmarkStart w:id="2" w:name="_GoBack"/>
       <w:bookmarkEnd w:id="2"/>
       <w:r>
-        <w:t>A</w:t>
+        <w:t xml:space="preserve"> </w:t>
+      </w:r>
+    </w:p>
+    <w:p>
+      <w:pPr>
+        <w:pStyle w:val="ListParagraph"/>
+        <w:numPr>
+          <w:ilvl w:val="0"/>
+          <w:numId w:val="1"/>
+        </w:numPr>
+      </w:pPr>
+      <w:r>
+        <w:t>The system shall display inventory of items as retrieved from the server. H-A</w:t>
+      </w:r>
+    </w:p>
+    <w:p>
+      <w:pPr>
+        <w:pStyle w:val="ListParagraph"/>
+        <w:numPr>
+          <w:ilvl w:val="0"/>
+          <w:numId w:val="1"/>
+        </w:numPr>
+      </w:pPr>
+      <w:r>
+        <w:t>The system shall verify and charge digital payments. M</w:t>
+      </w:r>
+    </w:p>
+    <w:p>
+      <w:pPr>
+        <w:pStyle w:val="ListParagraph"/>
+        <w:numPr>
+          <w:ilvl w:val="1"/>
+          <w:numId w:val="1"/>
+        </w:numPr>
+      </w:pPr>
+      <w:r>
+        <w:t>The system shall verify and charge credit cards. M</w:t>
+      </w:r>
+    </w:p>
+    <w:p>
+      <w:pPr>
+        <w:pStyle w:val="ListParagraph"/>
+        <w:numPr>
+          <w:ilvl w:val="1"/>
+          <w:numId w:val="1"/>
+        </w:numPr>
+      </w:pPr>
+      <w:r>
+        <w:t>The system shall verify and charge PayPal. L</w:t>
+      </w:r>
+    </w:p>
+    <w:p>
+      <w:pPr>
+        <w:pStyle w:val="ListParagraph"/>
+        <w:numPr>
+          <w:ilvl w:val="1"/>
+          <w:numId w:val="1"/>
+        </w:numPr>
+      </w:pPr>
+      <w:r>
+        <w:t>The system shall verify and charge NFC-based payments such as Apple Pay &amp; Android Pay. L</w:t>
+      </w:r>
+    </w:p>
+    <w:p>
+      <w:pPr>
+        <w:pStyle w:val="ListParagraph"/>
+        <w:numPr>
+          <w:ilvl w:val="0"/>
+          <w:numId w:val="1"/>
+        </w:numPr>
+      </w:pPr>
+      <w:r>
+        <w:t>The system shall display information about the sale. H</w:t>
+      </w:r>
+    </w:p>
+    <w:p>
+      <w:pPr>
+        <w:pStyle w:val="ListParagraph"/>
+        <w:numPr>
+          <w:ilvl w:val="1"/>
+          <w:numId w:val="1"/>
+        </w:numPr>
+      </w:pPr>
+      <w:r>
+        <w:t>The system shall show the price of each item. H</w:t>
+      </w:r>
+    </w:p>
+    <w:p>
+      <w:pPr>
+        <w:pStyle w:val="ListParagraph"/>
+        <w:numPr>
+          <w:ilvl w:val="1"/>
+          <w:numId w:val="1"/>
+        </w:numPr>
+      </w:pPr>
+      <w:r>
+        <w:t>The system shall show the total price of all items. H</w:t>
+      </w:r>
+    </w:p>
+    <w:p>
+      <w:pPr>
+        <w:pStyle w:val="ListParagraph"/>
+        <w:numPr>
+          <w:ilvl w:val="1"/>
+          <w:numId w:val="1"/>
+        </w:numPr>
+      </w:pPr>
+      <w:r>
+        <w:t>The system shall show any coupons’ savings. M</w:t>
+      </w:r>
+    </w:p>
+    <w:p>
+      <w:pPr>
+        <w:pStyle w:val="ListParagraph"/>
+        <w:numPr>
+          <w:ilvl w:val="1"/>
+          <w:numId w:val="1"/>
+        </w:numPr>
+      </w:pPr>
+      <w:r>
+        <w:t>The system shall show total coupon savings. M</w:t>
+      </w:r>
+    </w:p>
+    <w:p>
+      <w:pPr>
+        <w:pStyle w:val="ListParagraph"/>
+        <w:numPr>
+          <w:ilvl w:val="1"/>
+          <w:numId w:val="1"/>
+        </w:numPr>
+      </w:pPr>
+      <w:r>
+        <w:t>The system shall be able to display item weights when a digital scale is connected. M</w:t>
+      </w:r>
+    </w:p>
+    <w:p>
+      <w:pPr>
+        <w:pStyle w:val="ListParagraph"/>
+        <w:numPr>
+          <w:ilvl w:val="1"/>
+          <w:numId w:val="1"/>
+        </w:numPr>
+      </w:pPr>
+      <w:r>
+        <w:t>The system shall show price per unit of items that are sold based on weight. M</w:t>
+      </w:r>
+    </w:p>
+    <w:p>
+      <w:pPr>
+        <w:pStyle w:val="ListParagraph"/>
+        <w:numPr>
+          <w:ilvl w:val="0"/>
+          <w:numId w:val="1"/>
+        </w:numPr>
+      </w:pPr>
+      <w:r>
+        <w:lastRenderedPageBreak/>
+        <w:t>The system shall produce a receipt of each transaction. H</w:t>
+      </w:r>
+    </w:p>
+    <w:p>
+      <w:pPr>
+        <w:pStyle w:val="ListParagraph"/>
+        <w:numPr>
+          <w:ilvl w:val="1"/>
+          <w:numId w:val="1"/>
+        </w:numPr>
+      </w:pPr>
+      <w:r>
+        <w:t>The system shall be able to print the receipt - H</w:t>
+      </w:r>
+    </w:p>
+    <w:p>
+      <w:pPr>
+        <w:pStyle w:val="ListParagraph"/>
+        <w:numPr>
+          <w:ilvl w:val="1"/>
+          <w:numId w:val="1"/>
+        </w:numPr>
+      </w:pPr>
+      <w:r>
+        <w:t>The system shall be able to e-mail an electronic version of the receipt - L</w:t>
+      </w:r>
+    </w:p>
+    <w:p>
+      <w:pPr>
+        <w:pStyle w:val="ListParagraph"/>
+        <w:numPr>
+          <w:ilvl w:val="1"/>
+          <w:numId w:val="1"/>
+        </w:numPr>
+      </w:pPr>
+      <w:r>
+        <w:t xml:space="preserve">The system shall store a copy of all receipts in the internal database </w:t>
+      </w:r>
+      <w:r>
+        <w:t>–</w:t>
+      </w:r>
+      <w:r>
+        <w:t xml:space="preserve"> H</w:t>
+      </w:r>
+    </w:p>
+    <w:p>
+      <w:pPr>
+        <w:pStyle w:val="ListParagraph"/>
+        <w:numPr>
+          <w:ilvl w:val="0"/>
+          <w:numId w:val="1"/>
+        </w:numPr>
+      </w:pPr>
+      <w:r>
+        <w:t>The system shall identify barcodes.</w:t>
+      </w:r>
+    </w:p>
+    <w:p>
+      <w:pPr>
+        <w:pStyle w:val="ListParagraph"/>
+        <w:numPr>
+          <w:ilvl w:val="1"/>
+          <w:numId w:val="1"/>
+        </w:numPr>
+      </w:pPr>
+      <w:r>
+        <w:t>The system shall obtain a unique item ID from a scanned barcode. - H</w:t>
+      </w:r>
+    </w:p>
+    <w:p>
+      <w:pPr>
+        <w:pStyle w:val="ListParagraph"/>
+        <w:numPr>
+          <w:ilvl w:val="1"/>
+          <w:numId w:val="1"/>
+        </w:numPr>
+      </w:pPr>
+      <w:r>
+        <w:t>The system shall retrieve product information from the item ID. - H</w:t>
+      </w:r>
+    </w:p>
+    <w:p>
+      <w:pPr>
+        <w:pStyle w:val="ListParagraph"/>
+        <w:numPr>
+          <w:ilvl w:val="1"/>
+          <w:numId w:val="1"/>
+        </w:numPr>
+      </w:pPr>
+      <w:r>
+        <w:t>The system shall create new</w:t>
+      </w:r>
+      <w:r>
+        <w:t xml:space="preserve"> blank</w:t>
+      </w:r>
+      <w:r>
+        <w:t xml:space="preserve"> entries for unknown IDs. </w:t>
+      </w:r>
+      <w:r>
+        <w:t>–</w:t>
+      </w:r>
+      <w:r>
+        <w:t xml:space="preserve"> </w:t>
+      </w:r>
+      <w:r>
+        <w:t>L</w:t>
+      </w:r>
+    </w:p>
+    <w:p>
+      <w:pPr>
+        <w:pStyle w:val="ListParagraph"/>
+        <w:numPr>
+          <w:ilvl w:val="0"/>
+          <w:numId w:val="1"/>
+        </w:numPr>
+      </w:pPr>
+      <w:r>
+        <w:t>The system shall allow the user to enter information manually. – L</w:t>
+      </w:r>
+    </w:p>
+    <w:p>
+      <w:pPr>
+        <w:pStyle w:val="ListParagraph"/>
+        <w:numPr>
+          <w:ilvl w:val="1"/>
+          <w:numId w:val="1"/>
+        </w:numPr>
+      </w:pPr>
+      <w:r>
+        <w:t>The system shall allow the user to enter a phone number. - L</w:t>
+      </w:r>
+    </w:p>
+    <w:p>
+      <w:pPr>
+        <w:pStyle w:val="ListParagraph"/>
+        <w:numPr>
+          <w:ilvl w:val="1"/>
+          <w:numId w:val="1"/>
+        </w:numPr>
+      </w:pPr>
+      <w:r>
+        <w:t>The system shall allow the user to enter an address. – L</w:t>
+      </w:r>
+    </w:p>
+    <w:p>
+      <w:pPr>
+        <w:pStyle w:val="ListParagraph"/>
+        <w:numPr>
+          <w:ilvl w:val="1"/>
+          <w:numId w:val="1"/>
+        </w:numPr>
+      </w:pPr>
+      <w:r>
+        <w:t>The system shall allow the user to enter a name. – L</w:t>
+      </w:r>
+    </w:p>
+    <w:p>
+      <w:pPr>
+        <w:pStyle w:val="ListParagraph"/>
+        <w:numPr>
+          <w:ilvl w:val="1"/>
+          <w:numId w:val="1"/>
+        </w:numPr>
+      </w:pPr>
+      <w:r>
+        <w:t>The system shall allow the user to enter a check number. – M</w:t>
+      </w:r>
+    </w:p>
+    <w:p>
+      <w:pPr>
+        <w:pStyle w:val="ListParagraph"/>
+        <w:numPr>
+          <w:ilvl w:val="1"/>
+          <w:numId w:val="1"/>
+        </w:numPr>
+      </w:pPr>
+      <w:r>
+        <w:t>The system shall allow the user to enter a credit card number manually. – M</w:t>
+      </w:r>
+    </w:p>
+    <w:p>
+      <w:pPr>
+        <w:pStyle w:val="Heading2"/>
+      </w:pPr>
+      <w:r>
+        <w:t>Admin program</w:t>
+      </w:r>
+    </w:p>
+    <w:p>
+      <w:pPr>
+        <w:pStyle w:val="ListParagraph"/>
+        <w:numPr>
+          <w:ilvl w:val="0"/>
+          <w:numId w:val="1"/>
+        </w:numPr>
+      </w:pPr>
+      <w:r>
+        <w:t>The system shall allow the user to enter product types. – H</w:t>
+      </w:r>
+    </w:p>
+    <w:p>
+      <w:pPr>
+        <w:pStyle w:val="ListParagraph"/>
+        <w:numPr>
+          <w:ilvl w:val="1"/>
+          <w:numId w:val="1"/>
+        </w:numPr>
+      </w:pPr>
+      <w:r>
+        <w:t>The system shall allow the user to enter a product type name.</w:t>
+      </w:r>
+      <w:r>
+        <w:t xml:space="preserve"> - H</w:t>
+      </w:r>
+    </w:p>
+    <w:p>
+      <w:pPr>
+        <w:pStyle w:val="ListParagraph"/>
+        <w:numPr>
+          <w:ilvl w:val="1"/>
+          <w:numId w:val="1"/>
+        </w:numPr>
+      </w:pPr>
+      <w:r>
+        <w:t>The system shall allow the user to enter a product type description.</w:t>
+      </w:r>
+      <w:r>
+        <w:t xml:space="preserve"> </w:t>
+      </w:r>
+      <w:r>
+        <w:t>–</w:t>
+      </w:r>
+      <w:r>
+        <w:t xml:space="preserve"> L</w:t>
+      </w:r>
+    </w:p>
+    <w:p>
+      <w:pPr>
+        <w:pStyle w:val="ListParagraph"/>
+        <w:numPr>
+          <w:ilvl w:val="1"/>
+          <w:numId w:val="1"/>
+        </w:numPr>
+      </w:pPr>
+      <w:r>
+        <w:t>The system shall allow the user to enter a product type brand. - H</w:t>
+      </w:r>
+    </w:p>
+    <w:p>
+      <w:pPr>
+        <w:pStyle w:val="ListParagraph"/>
+        <w:numPr>
+          <w:ilvl w:val="1"/>
+          <w:numId w:val="1"/>
+        </w:numPr>
+      </w:pPr>
+      <w:r>
+        <w:t>The system shall allow the user to enter a product type cost.</w:t>
+      </w:r>
+      <w:r>
+        <w:t xml:space="preserve"> - H</w:t>
+      </w:r>
+    </w:p>
+    <w:p>
+      <w:pPr>
+        <w:pStyle w:val="ListParagraph"/>
+        <w:numPr>
+          <w:ilvl w:val="1"/>
+          <w:numId w:val="1"/>
+        </w:numPr>
+      </w:pPr>
+      <w:r>
+        <w:t>The system shall allow the user to enter a product</w:t>
+      </w:r>
+      <w:r>
+        <w:t xml:space="preserve"> type discount. – L</w:t>
+      </w:r>
+    </w:p>
+    <w:p>
+      <w:pPr>
+        <w:pStyle w:val="ListParagraph"/>
+        <w:numPr>
+          <w:ilvl w:val="0"/>
+          <w:numId w:val="1"/>
+        </w:numPr>
+      </w:pPr>
+      <w:r>
+        <w:t>The system shall allow the entering of individual products.</w:t>
+      </w:r>
+    </w:p>
+    <w:p>
+      <w:pPr>
+        <w:pStyle w:val="ListParagraph"/>
+        <w:numPr>
+          <w:ilvl w:val="1"/>
+          <w:numId w:val="1"/>
+        </w:numPr>
+      </w:pPr>
+      <w:r>
+        <w:t>The system shall allow the user to update the stock. – H</w:t>
+      </w:r>
+    </w:p>
+    <w:p>
+      <w:pPr>
+        <w:pStyle w:val="ListParagraph"/>
+        <w:numPr>
+          <w:ilvl w:val="1"/>
+          <w:numId w:val="1"/>
+        </w:numPr>
+      </w:pPr>
+      <w:r>
+        <w:t>The system shall allow the user to set an expiration date. – M</w:t>
+      </w:r>
+    </w:p>
+    <w:p>
+      <w:pPr>
+        <w:pStyle w:val="ListParagraph"/>
+        <w:numPr>
+          <w:ilvl w:val="1"/>
+          <w:numId w:val="1"/>
+        </w:numPr>
+      </w:pPr>
+      <w:r>
+        <w:t>The system shall allow the user to flag an item. – L</w:t>
+      </w:r>
+    </w:p>
+    <w:p>
+      <w:pPr>
+        <w:pStyle w:val="ListParagraph"/>
+        <w:numPr>
+          <w:ilvl w:val="0"/>
+          <w:numId w:val="1"/>
+        </w:numPr>
+      </w:pPr>
+      <w:r>
+        <w:t>The system shall generate an XML of company’s earnings. - L</w:t>
+      </w:r>
+    </w:p>
+    <w:p>
+      <w:pPr>
+        <w:pStyle w:val="ListParagraph"/>
+        <w:numPr>
+          <w:ilvl w:val="1"/>
+          <w:numId w:val="1"/>
+        </w:numPr>
+      </w:pPr>
+      <w:r>
+        <w:t>The system shall display yearly earnings. - L</w:t>
+      </w:r>
+    </w:p>
+    <w:p>
+      <w:pPr>
+        <w:pStyle w:val="ListParagraph"/>
+        <w:numPr>
+          <w:ilvl w:val="1"/>
+          <w:numId w:val="1"/>
+        </w:numPr>
+      </w:pPr>
+      <w:r>
+        <w:t>The system shall display quarterly earnings. - L</w:t>
+      </w:r>
+    </w:p>
+    <w:p>
+      <w:pPr>
+        <w:pStyle w:val="ListParagraph"/>
+        <w:numPr>
+          <w:ilvl w:val="1"/>
+          <w:numId w:val="1"/>
+        </w:numPr>
+      </w:pPr>
+      <w:r>
+        <w:t>The system shall display the difference between years. - L</w:t>
+      </w:r>
+    </w:p>
+    <w:p>
+      <w:pPr>
+        <w:pStyle w:val="ListParagraph"/>
+        <w:numPr>
+          <w:ilvl w:val="1"/>
+          <w:numId w:val="1"/>
+        </w:numPr>
+      </w:pPr>
+      <w:r>
+        <w:t>The system shall display the difference between quarters. - L</w:t>
+      </w:r>
+    </w:p>
+    <w:p>
+      <w:pPr>
+        <w:pStyle w:val="ListParagraph"/>
+        <w:numPr>
+          <w:ilvl w:val="0"/>
+          <w:numId w:val="1"/>
+        </w:numPr>
+      </w:pPr>
+      <w:r>
+        <w:t>The system shall allow the permission of users to be changed.</w:t>
+      </w:r>
+      <w:r>
+        <w:t xml:space="preserve"> – H-A</w:t>
       </w:r>
     </w:p>
     <w:p>
@@ -1552,6 +1606,7 @@
         </w:numPr>
       </w:pPr>
       <w:r>
+        <w:lastRenderedPageBreak/>
         <w:t>The system shall display products that are expiring before selling. - L</w:t>
       </w:r>
     </w:p>
@@ -1564,7 +1619,6 @@
         </w:numPr>
       </w:pPr>
       <w:r>
-        <w:lastRenderedPageBreak/>
         <w:t>The system shall display products the frequently go out of stock. - L</w:t>
       </w:r>
     </w:p>
@@ -1908,6 +1962,7 @@
       </w:pPr>
       <w:bookmarkStart w:id="5" w:name="_Toc433557355"/>
       <w:r>
+        <w:lastRenderedPageBreak/>
         <w:t>Performance</w:t>
       </w:r>
       <w:bookmarkEnd w:id="5"/>
@@ -1926,7 +1981,6 @@
         </w:numPr>
       </w:pPr>
       <w:r>
-        <w:lastRenderedPageBreak/>
         <w:t>Register system will need to show the correct name and price when an item number is entered or scanned.</w:t>
       </w:r>
     </w:p>
@@ -2095,7 +2149,7 @@
           <w:rPr>
             <w:noProof/>
           </w:rPr>
-          <w:t>4</w:t>
+          <w:t>7</w:t>
         </w:r>
         <w:r>
           <w:rPr>
@@ -2312,7 +2366,7 @@
 
 <file path=word/numbering.xml><?xml version="1.0" encoding="utf-8"?>
 <w:numbering xmlns:wpc="http://schemas.microsoft.com/office/word/2010/wordprocessingCanvas" xmlns:mc="http://schemas.openxmlformats.org/markup-compatibility/2006" xmlns:o="urn:schemas-microsoft-com:office:office" xmlns:r="http://schemas.openxmlformats.org/officeDocument/2006/relationships" xmlns:m="http://schemas.openxmlformats.org/officeDocument/2006/math" xmlns:v="urn:schemas-microsoft-com:vml" xmlns:wp14="http://schemas.microsoft.com/office/word/2010/wordprocessingDrawing" xmlns:wp="http://schemas.openxmlformats.org/drawingml/2006/wordprocessingDrawing" xmlns:w10="urn:schemas-microsoft-com:office:word" xmlns:w="http://schemas.openxmlformats.org/wordprocessingml/2006/main" xmlns:w14="http://schemas.microsoft.com/office/word/2010/wordml" xmlns:w15="http://schemas.microsoft.com/office/word/2012/wordml" xmlns:wpg="http://schemas.microsoft.com/office/word/2010/wordprocessingGroup" xmlns:wpi="http://schemas.microsoft.com/office/word/2010/wordprocessingInk" xmlns:wne="http://schemas.microsoft.com/office/word/2006/wordml" xmlns:wps="http://schemas.microsoft.com/office/word/2010/wordprocessingShape" mc:Ignorable="w14 w15 wp14">
-  <w:abstractNum w:abstractNumId="0">
+  <w:abstractNum w:abstractNumId="0" w15:restartNumberingAfterBreak="0">
     <w:nsid w:val="134D1D41"/>
     <w:multiLevelType w:val="multilevel"/>
     <w:tmpl w:val="0409001F"/>
@@ -2398,7 +2452,7 @@
       </w:pPr>
     </w:lvl>
   </w:abstractNum>
-  <w:abstractNum w:abstractNumId="1">
+  <w:abstractNum w:abstractNumId="1" w15:restartNumberingAfterBreak="0">
     <w:nsid w:val="4BE84031"/>
     <w:multiLevelType w:val="hybridMultilevel"/>
     <w:tmpl w:val="BD90E356"/>

</xml_diff>